<commit_message>
cañon ofensivo y defensivo
</commit_message>
<xml_diff>
--- a/analisis_parcial2.docx
+++ b/analisis_parcial2.docx
@@ -96,10 +96,10 @@
     <w:p>
       <w:r>
         <w:drawing>
-          <wp:inline distT="0" distB="0" distL="0" distR="0" wp14:anchorId="1E0FDCB8" wp14:editId="619332FE">
-            <wp:extent cx="2979420" cy="5292316"/>
-            <wp:effectExtent l="5715" t="0" r="0" b="0"/>
-            <wp:docPr id="2" name="Imagen 2"/>
+          <wp:inline distT="0" distB="0" distL="0" distR="0" wp14:anchorId="2709DD7F" wp14:editId="25C4004F">
+            <wp:extent cx="5612130" cy="5816600"/>
+            <wp:effectExtent l="0" t="0" r="7620" b="0"/>
+            <wp:docPr id="4" name="Imagen 4"/>
             <wp:cNvGraphicFramePr>
               <a:graphicFrameLocks xmlns:a="http://schemas.openxmlformats.org/drawingml/2006/main" noChangeAspect="1"/>
             </wp:cNvGraphicFramePr>
@@ -117,9 +117,9 @@
                     </a:stretch>
                   </pic:blipFill>
                   <pic:spPr>
-                    <a:xfrm rot="16200000">
+                    <a:xfrm>
                       <a:off x="0" y="0"/>
-                      <a:ext cx="2985410" cy="5302955"/>
+                      <a:ext cx="5612130" cy="5816600"/>
                     </a:xfrm>
                     <a:prstGeom prst="rect">
                       <a:avLst/>
@@ -139,10 +139,46 @@
     <w:p/>
     <w:p/>
     <w:p/>
-    <w:p/>
-    <w:p/>
-    <w:p/>
-    <w:p/>
+    <w:p>
+      <w:r>
+        <w:lastRenderedPageBreak/>
+        <w:drawing>
+          <wp:inline distT="0" distB="0" distL="0" distR="0" wp14:anchorId="46B733ED" wp14:editId="7D4FDAF8">
+            <wp:extent cx="4639310" cy="8258810"/>
+            <wp:effectExtent l="0" t="0" r="8890" b="8890"/>
+            <wp:docPr id="5" name="Imagen 5"/>
+            <wp:cNvGraphicFramePr>
+              <a:graphicFrameLocks xmlns:a="http://schemas.openxmlformats.org/drawingml/2006/main" noChangeAspect="1"/>
+            </wp:cNvGraphicFramePr>
+            <a:graphic xmlns:a="http://schemas.openxmlformats.org/drawingml/2006/main">
+              <a:graphicData uri="http://schemas.openxmlformats.org/drawingml/2006/picture">
+                <pic:pic xmlns:pic="http://schemas.openxmlformats.org/drawingml/2006/picture">
+                  <pic:nvPicPr>
+                    <pic:cNvPr id="1" name=""/>
+                    <pic:cNvPicPr/>
+                  </pic:nvPicPr>
+                  <pic:blipFill>
+                    <a:blip r:embed="rId9"/>
+                    <a:stretch>
+                      <a:fillRect/>
+                    </a:stretch>
+                  </pic:blipFill>
+                  <pic:spPr>
+                    <a:xfrm>
+                      <a:off x="0" y="0"/>
+                      <a:ext cx="4639310" cy="8258810"/>
+                    </a:xfrm>
+                    <a:prstGeom prst="rect">
+                      <a:avLst/>
+                    </a:prstGeom>
+                  </pic:spPr>
+                </pic:pic>
+              </a:graphicData>
+            </a:graphic>
+          </wp:inline>
+        </w:drawing>
+      </w:r>
+    </w:p>
     <w:sectPr>
       <w:pgSz w:w="12240" w:h="15840"/>
       <w:pgMar w:top="1417" w:right="1701" w:bottom="1417" w:left="1701" w:header="708" w:footer="708" w:gutter="0"/>

</xml_diff>